<commit_message>
changed htm page format
</commit_message>
<xml_diff>
--- a/test.docx
+++ b/test.docx
@@ -22,10 +22,10 @@
               <wp:anchor distT="45720" distB="45720" distL="114300" distR="114300" simplePos="0" relativeHeight="251661312" behindDoc="0" locked="0" layoutInCell="1" allowOverlap="1">
                 <wp:simplePos x="0" y="0"/>
                 <wp:positionH relativeFrom="column">
-                  <wp:posOffset>2208530</wp:posOffset>
+                  <wp:posOffset>-1617980</wp:posOffset>
                 </wp:positionH>
                 <wp:positionV relativeFrom="paragraph">
-                  <wp:posOffset>422910</wp:posOffset>
+                  <wp:posOffset>-373803</wp:posOffset>
                 </wp:positionV>
                 <wp:extent cx="7357110" cy="1404620"/>
                 <wp:effectExtent l="0" t="0" r="0" b="0"/>
@@ -62,52 +62,6 @@
                             <w:pPr>
                               <w:jc w:val="center"/>
                             </w:pPr>
-                            <w:r>
-                              <w:rPr>
-                                <w:b/>
-                                <w:color w:val="E9BF35" w:themeColor="accent3"/>
-                                <w:sz w:val="96"/>
-                                <w:lang w:val="es-ES"/>
-                                <w14:textOutline w14:w="0" w14:cap="flat" w14:cmpd="sng" w14:algn="ctr">
-                                  <w14:noFill/>
-                                  <w14:prstDash w14:val="solid"/>
-                                  <w14:round/>
-                                </w14:textOutline>
-                                <w14:props3d w14:extrusionH="57150" w14:contourW="0" w14:prstMaterial="matte">
-                                  <w14:bevelT w14:w="63500" w14:h="12700" w14:prst="angle"/>
-                                  <w14:contourClr>
-                                    <w14:schemeClr w14:val="bg1">
-                                      <w14:lumMod w14:val="65000"/>
-                                    </w14:schemeClr>
-                                  </w14:contourClr>
-                                </w14:props3d>
-                              </w:rPr>
-                              <w:t xml:space="preserve">RSP </w:t>
-                            </w:r>
-                            <w:proofErr w:type="spellStart"/>
-                            <w:r>
-                              <w:rPr>
-                                <w:b/>
-                                <w:color w:val="E9BF35" w:themeColor="accent3"/>
-                                <w:sz w:val="96"/>
-                                <w:lang w:val="es-ES"/>
-                                <w14:textOutline w14:w="0" w14:cap="flat" w14:cmpd="sng" w14:algn="ctr">
-                                  <w14:noFill/>
-                                  <w14:prstDash w14:val="solid"/>
-                                  <w14:round/>
-                                </w14:textOutline>
-                                <w14:props3d w14:extrusionH="57150" w14:contourW="0" w14:prstMaterial="matte">
-                                  <w14:bevelT w14:w="63500" w14:h="12700" w14:prst="angle"/>
-                                  <w14:contourClr>
-                                    <w14:schemeClr w14:val="bg1">
-                                      <w14:lumMod w14:val="65000"/>
-                                    </w14:schemeClr>
-                                  </w14:contourClr>
-                                </w14:props3d>
-                              </w:rPr>
-                              <w:t>datascience</w:t>
-                            </w:r>
-                            <w:proofErr w:type="spellEnd"/>
                           </w:p>
                         </w:txbxContent>
                       </wps:txbx>
@@ -144,59 +98,13 @@
                 <v:stroke joinstyle="miter"/>
                 <v:path gradientshapeok="t" o:connecttype="rect"/>
               </v:shapetype>
-              <v:shape id="Cuadro de texto 2" o:spid="_x0000_s1026" type="#_x0000_t202" style="position:absolute;left:0;text-align:left;margin-left:173.9pt;margin-top:33.3pt;width:579.3pt;height:110.6pt;z-index:251661312;visibility:visible;mso-wrap-style:square;mso-width-percent:0;mso-height-percent:200;mso-wrap-distance-left:9pt;mso-wrap-distance-top:3.6pt;mso-wrap-distance-right:9pt;mso-wrap-distance-bottom:3.6pt;mso-position-horizontal:absolute;mso-position-horizontal-relative:text;mso-position-vertical:absolute;mso-position-vertical-relative:text;mso-width-percent:0;mso-height-percent:200;mso-width-relative:margin;mso-height-relative:margin;v-text-anchor:top" o:gfxdata="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" filled="f" stroked="f">
+              <v:shape id="Cuadro de texto 2" o:spid="_x0000_s1026" type="#_x0000_t202" style="position:absolute;left:0;text-align:left;margin-left:-127.4pt;margin-top:-29.45pt;width:579.3pt;height:110.6pt;z-index:251661312;visibility:visible;mso-wrap-style:square;mso-width-percent:0;mso-height-percent:200;mso-wrap-distance-left:9pt;mso-wrap-distance-top:3.6pt;mso-wrap-distance-right:9pt;mso-wrap-distance-bottom:3.6pt;mso-position-horizontal:absolute;mso-position-horizontal-relative:text;mso-position-vertical:absolute;mso-position-vertical-relative:text;mso-width-percent:0;mso-height-percent:200;mso-width-relative:margin;mso-height-relative:margin;v-text-anchor:top" o:gfxdata="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" filled="f" stroked="f">
                 <v:textbox style="mso-fit-shape-to-text:t">
                   <w:txbxContent>
                     <w:p>
                       <w:pPr>
                         <w:jc w:val="center"/>
                       </w:pPr>
-                      <w:r>
-                        <w:rPr>
-                          <w:b/>
-                          <w:color w:val="E9BF35" w:themeColor="accent3"/>
-                          <w:sz w:val="96"/>
-                          <w:lang w:val="es-ES"/>
-                          <w14:textOutline w14:w="0" w14:cap="flat" w14:cmpd="sng" w14:algn="ctr">
-                            <w14:noFill/>
-                            <w14:prstDash w14:val="solid"/>
-                            <w14:round/>
-                          </w14:textOutline>
-                          <w14:props3d w14:extrusionH="57150" w14:contourW="0" w14:prstMaterial="matte">
-                            <w14:bevelT w14:w="63500" w14:h="12700" w14:prst="angle"/>
-                            <w14:contourClr>
-                              <w14:schemeClr w14:val="bg1">
-                                <w14:lumMod w14:val="65000"/>
-                              </w14:schemeClr>
-                            </w14:contourClr>
-                          </w14:props3d>
-                        </w:rPr>
-                        <w:t xml:space="preserve">RSP </w:t>
-                      </w:r>
-                      <w:proofErr w:type="spellStart"/>
-                      <w:r>
-                        <w:rPr>
-                          <w:b/>
-                          <w:color w:val="E9BF35" w:themeColor="accent3"/>
-                          <w:sz w:val="96"/>
-                          <w:lang w:val="es-ES"/>
-                          <w14:textOutline w14:w="0" w14:cap="flat" w14:cmpd="sng" w14:algn="ctr">
-                            <w14:noFill/>
-                            <w14:prstDash w14:val="solid"/>
-                            <w14:round/>
-                          </w14:textOutline>
-                          <w14:props3d w14:extrusionH="57150" w14:contourW="0" w14:prstMaterial="matte">
-                            <w14:bevelT w14:w="63500" w14:h="12700" w14:prst="angle"/>
-                            <w14:contourClr>
-                              <w14:schemeClr w14:val="bg1">
-                                <w14:lumMod w14:val="65000"/>
-                              </w14:schemeClr>
-                            </w14:contourClr>
-                          </w14:props3d>
-                        </w:rPr>
-                        <w:t>datascience</w:t>
-                      </w:r>
-                      <w:proofErr w:type="spellEnd"/>
                     </w:p>
                   </w:txbxContent>
                 </v:textbox>
@@ -206,6 +114,354 @@
         </mc:AlternateContent>
       </w:r>
     </w:p>
+    <w:tbl>
+      <w:tblPr>
+        <w:tblStyle w:val="Tablaconcuadrcula"/>
+        <w:tblW w:w="10349" w:type="dxa"/>
+        <w:tblInd w:w="-998" w:type="dxa"/>
+        <w:tblBorders>
+          <w:top w:val="none" w:sz="0" w:space="0" w:color="auto"/>
+          <w:left w:val="none" w:sz="0" w:space="0" w:color="auto"/>
+          <w:bottom w:val="none" w:sz="0" w:space="0" w:color="auto"/>
+          <w:right w:val="none" w:sz="0" w:space="0" w:color="auto"/>
+          <w:insideH w:val="none" w:sz="0" w:space="0" w:color="auto"/>
+          <w:insideV w:val="none" w:sz="0" w:space="0" w:color="auto"/>
+        </w:tblBorders>
+        <w:tblLook w:val="04A0" w:firstRow="1" w:lastRow="0" w:firstColumn="1" w:lastColumn="0" w:noHBand="0" w:noVBand="1"/>
+      </w:tblPr>
+      <w:tblGrid>
+        <w:gridCol w:w="10349"/>
+      </w:tblGrid>
+      <w:tr>
+        <w:tc>
+          <w:tcPr>
+            <w:tcW w:w="10349" w:type="dxa"/>
+          </w:tcPr>
+          <w:p>
+            <w:pPr>
+              <w:jc w:val="center"/>
+            </w:pPr>
+            <w:r>
+              <w:rPr>
+                <w:b/>
+                <w:color w:val="E9BF35" w:themeColor="accent3"/>
+                <w:sz w:val="96"/>
+                <w:lang w:val="es-ES"/>
+                <w14:textOutline w14:w="0" w14:cap="flat" w14:cmpd="sng" w14:algn="ctr">
+                  <w14:noFill/>
+                  <w14:prstDash w14:val="solid"/>
+                  <w14:round/>
+                </w14:textOutline>
+                <w14:props3d w14:extrusionH="57150" w14:contourW="0" w14:prstMaterial="matte">
+                  <w14:bevelT w14:w="63500" w14:h="12700" w14:prst="angle"/>
+                  <w14:contourClr>
+                    <w14:schemeClr w14:val="bg1">
+                      <w14:lumMod w14:val="65000"/>
+                    </w14:schemeClr>
+                  </w14:contourClr>
+                </w14:props3d>
+              </w:rPr>
+              <w:t xml:space="preserve">RSP </w:t>
+            </w:r>
+            <w:proofErr w:type="spellStart"/>
+            <w:r>
+              <w:rPr>
+                <w:b/>
+                <w:color w:val="E9BF35" w:themeColor="accent3"/>
+                <w:sz w:val="96"/>
+                <w:lang w:val="es-ES"/>
+                <w14:textOutline w14:w="0" w14:cap="flat" w14:cmpd="sng" w14:algn="ctr">
+                  <w14:noFill/>
+                  <w14:prstDash w14:val="solid"/>
+                  <w14:round/>
+                </w14:textOutline>
+                <w14:props3d w14:extrusionH="57150" w14:contourW="0" w14:prstMaterial="matte">
+                  <w14:bevelT w14:w="63500" w14:h="12700" w14:prst="angle"/>
+                  <w14:contourClr>
+                    <w14:schemeClr w14:val="bg1">
+                      <w14:lumMod w14:val="65000"/>
+                    </w14:schemeClr>
+                  </w14:contourClr>
+                </w14:props3d>
+              </w:rPr>
+              <w:t>datascience</w:t>
+            </w:r>
+            <w:proofErr w:type="spellEnd"/>
+          </w:p>
+          <w:p>
+            <w:pPr>
+              <w:rPr>
+                <w:sz w:val="44"/>
+                <w:lang w:val="es-ES"/>
+              </w:rPr>
+            </w:pPr>
+          </w:p>
+        </w:tc>
+      </w:tr>
+      <w:tr>
+        <w:tc>
+          <w:tcPr>
+            <w:tcW w:w="10349" w:type="dxa"/>
+          </w:tcPr>
+          <w:p>
+            <w:pPr>
+              <w:rPr>
+                <w:sz w:val="44"/>
+                <w:lang w:val="es-ES"/>
+              </w:rPr>
+            </w:pPr>
+          </w:p>
+        </w:tc>
+      </w:tr>
+      <w:tr>
+        <w:tc>
+          <w:tcPr>
+            <w:tcW w:w="10349" w:type="dxa"/>
+          </w:tcPr>
+          <w:p>
+            <w:pPr>
+              <w:jc w:val="center"/>
+              <w:rPr>
+                <w:b/>
+                <w:outline/>
+                <w:color w:val="32C7A9" w:themeColor="accent5"/>
+                <w:sz w:val="40"/>
+                <w14:shadow w14:blurRad="38100" w14:dist="22860" w14:dir="5400000" w14:sx="100000" w14:sy="100000" w14:kx="0" w14:ky="0" w14:algn="tl">
+                  <w14:srgbClr w14:val="000000">
+                    <w14:alpha w14:val="70000"/>
+                  </w14:srgbClr>
+                </w14:shadow>
+                <w14:textOutline w14:w="10160" w14:cap="flat" w14:cmpd="sng" w14:algn="ctr">
+                  <w14:solidFill>
+                    <w14:schemeClr w14:val="accent5"/>
+                  </w14:solidFill>
+                  <w14:prstDash w14:val="solid"/>
+                  <w14:round/>
+                </w14:textOutline>
+                <w14:textFill>
+                  <w14:noFill/>
+                </w14:textFill>
+              </w:rPr>
+            </w:pPr>
+            <w:hyperlink r:id="rId4" w:history="1">
+              <w:proofErr w:type="spellStart"/>
+              <w:r>
+                <w:rPr>
+                  <w:rStyle w:val="Hipervnculo"/>
+                  <w:b/>
+                  <w:outline/>
+                  <w:color w:val="32C7A9" w:themeColor="accent5"/>
+                  <w:sz w:val="40"/>
+                  <w14:shadow w14:blurRad="38100" w14:dist="22860" w14:dir="5400000" w14:sx="100000" w14:sy="100000" w14:kx="0" w14:ky="0" w14:algn="tl">
+                    <w14:srgbClr w14:val="000000">
+                      <w14:alpha w14:val="70000"/>
+                    </w14:srgbClr>
+                  </w14:shadow>
+                  <w14:textOutline w14:w="10160" w14:cap="flat" w14:cmpd="sng" w14:algn="ctr">
+                    <w14:solidFill>
+                      <w14:schemeClr w14:val="accent5"/>
+                    </w14:solidFill>
+                    <w14:prstDash w14:val="solid"/>
+                    <w14:round/>
+                  </w14:textOutline>
+                  <w14:textFill>
+                    <w14:noFill/>
+                  </w14:textFill>
+                </w:rPr>
+                <w:t>Datascience</w:t>
+              </w:r>
+              <w:proofErr w:type="spellEnd"/>
+              <w:r>
+                <w:rPr>
+                  <w:rStyle w:val="Hipervnculo"/>
+                  <w:b/>
+                  <w:outline/>
+                  <w:color w:val="32C7A9" w:themeColor="accent5"/>
+                  <w:sz w:val="40"/>
+                  <w14:shadow w14:blurRad="38100" w14:dist="22860" w14:dir="5400000" w14:sx="100000" w14:sy="100000" w14:kx="0" w14:ky="0" w14:algn="tl">
+                    <w14:srgbClr w14:val="000000">
+                      <w14:alpha w14:val="70000"/>
+                    </w14:srgbClr>
+                  </w14:shadow>
+                  <w14:textOutline w14:w="10160" w14:cap="flat" w14:cmpd="sng" w14:algn="ctr">
+                    <w14:solidFill>
+                      <w14:schemeClr w14:val="accent5"/>
+                    </w14:solidFill>
+                    <w14:prstDash w14:val="solid"/>
+                    <w14:round/>
+                  </w14:textOutline>
+                  <w14:textFill>
+                    <w14:noFill/>
+                  </w14:textFill>
+                </w:rPr>
+                <w:t xml:space="preserve"> with GPX files</w:t>
+              </w:r>
+            </w:hyperlink>
+          </w:p>
+          <w:p>
+            <w:pPr>
+              <w:rPr>
+                <w:sz w:val="44"/>
+                <w:lang w:val="es-ES"/>
+              </w:rPr>
+            </w:pPr>
+          </w:p>
+        </w:tc>
+      </w:tr>
+      <w:tr>
+        <w:tc>
+          <w:tcPr>
+            <w:tcW w:w="10349" w:type="dxa"/>
+          </w:tcPr>
+          <w:p>
+            <w:pPr>
+              <w:jc w:val="center"/>
+              <w:rPr>
+                <w:sz w:val="44"/>
+                <w:lang w:val="es-ES"/>
+              </w:rPr>
+            </w:pPr>
+          </w:p>
+        </w:tc>
+      </w:tr>
+      <w:tr>
+        <w:tc>
+          <w:tcPr>
+            <w:tcW w:w="10349" w:type="dxa"/>
+          </w:tcPr>
+          <w:p>
+            <w:pPr>
+              <w:jc w:val="center"/>
+              <w:rPr>
+                <w:b/>
+                <w:outline/>
+                <w:color w:val="32C7A9" w:themeColor="accent5"/>
+                <w:sz w:val="40"/>
+                <w14:shadow w14:blurRad="38100" w14:dist="22860" w14:dir="5400000" w14:sx="100000" w14:sy="100000" w14:kx="0" w14:ky="0" w14:algn="tl">
+                  <w14:srgbClr w14:val="000000">
+                    <w14:alpha w14:val="70000"/>
+                  </w14:srgbClr>
+                </w14:shadow>
+                <w14:textOutline w14:w="10160" w14:cap="flat" w14:cmpd="sng" w14:algn="ctr">
+                  <w14:solidFill>
+                    <w14:schemeClr w14:val="accent5"/>
+                  </w14:solidFill>
+                  <w14:prstDash w14:val="solid"/>
+                  <w14:round/>
+                </w14:textOutline>
+                <w14:textFill>
+                  <w14:noFill/>
+                </w14:textFill>
+              </w:rPr>
+            </w:pPr>
+            <w:hyperlink r:id="rId5" w:history="1">
+              <w:proofErr w:type="spellStart"/>
+              <w:r>
+                <w:rPr>
+                  <w:rStyle w:val="Hipervnculo"/>
+                  <w:b/>
+                  <w:outline/>
+                  <w:color w:val="32C7A9" w:themeColor="accent5"/>
+                  <w:sz w:val="40"/>
+                  <w14:shadow w14:blurRad="38100" w14:dist="22860" w14:dir="5400000" w14:sx="100000" w14:sy="100000" w14:kx="0" w14:ky="0" w14:algn="tl">
+                    <w14:srgbClr w14:val="000000">
+                      <w14:alpha w14:val="70000"/>
+                    </w14:srgbClr>
+                  </w14:shadow>
+                  <w14:textOutline w14:w="10160" w14:cap="flat" w14:cmpd="sng" w14:algn="ctr">
+                    <w14:solidFill>
+                      <w14:schemeClr w14:val="accent5"/>
+                    </w14:solidFill>
+                    <w14:prstDash w14:val="solid"/>
+                    <w14:round/>
+                  </w14:textOutline>
+                  <w14:textFill>
+                    <w14:noFill/>
+                  </w14:textFill>
+                </w:rPr>
+                <w:t>Linkedin</w:t>
+              </w:r>
+              <w:proofErr w:type="spellEnd"/>
+              <w:r>
+                <w:rPr>
+                  <w:rStyle w:val="Hipervnculo"/>
+                  <w:b/>
+                  <w:outline/>
+                  <w:color w:val="32C7A9" w:themeColor="accent5"/>
+                  <w:sz w:val="40"/>
+                  <w14:shadow w14:blurRad="38100" w14:dist="22860" w14:dir="5400000" w14:sx="100000" w14:sy="100000" w14:kx="0" w14:ky="0" w14:algn="tl">
+                    <w14:srgbClr w14:val="000000">
+                      <w14:alpha w14:val="70000"/>
+                    </w14:srgbClr>
+                  </w14:shadow>
+                  <w14:textOutline w14:w="10160" w14:cap="flat" w14:cmpd="sng" w14:algn="ctr">
+                    <w14:solidFill>
+                      <w14:schemeClr w14:val="accent5"/>
+                    </w14:solidFill>
+                    <w14:prstDash w14:val="solid"/>
+                    <w14:round/>
+                  </w14:textOutline>
+                  <w14:textFill>
+                    <w14:noFill/>
+                  </w14:textFill>
+                </w:rPr>
+                <w:t xml:space="preserve"> scraping and </w:t>
+              </w:r>
+              <w:proofErr w:type="spellStart"/>
+              <w:r>
+                <w:rPr>
+                  <w:rStyle w:val="Hipervnculo"/>
+                  <w:b/>
+                  <w:outline/>
+                  <w:color w:val="32C7A9" w:themeColor="accent5"/>
+                  <w:sz w:val="40"/>
+                  <w14:shadow w14:blurRad="38100" w14:dist="22860" w14:dir="5400000" w14:sx="100000" w14:sy="100000" w14:kx="0" w14:ky="0" w14:algn="tl">
+                    <w14:srgbClr w14:val="000000">
+                      <w14:alpha w14:val="70000"/>
+                    </w14:srgbClr>
+                  </w14:shadow>
+                  <w14:textOutline w14:w="10160" w14:cap="flat" w14:cmpd="sng" w14:algn="ctr">
+                    <w14:solidFill>
+                      <w14:schemeClr w14:val="accent5"/>
+                    </w14:solidFill>
+                    <w14:prstDash w14:val="solid"/>
+                    <w14:round/>
+                  </w14:textOutline>
+                  <w14:textFill>
+                    <w14:noFill/>
+                  </w14:textFill>
+                </w:rPr>
+                <w:t>datascience</w:t>
+              </w:r>
+              <w:proofErr w:type="spellEnd"/>
+            </w:hyperlink>
+          </w:p>
+          <w:p>
+            <w:pPr>
+              <w:rPr>
+                <w:sz w:val="44"/>
+                <w:lang w:val="es-ES"/>
+              </w:rPr>
+            </w:pPr>
+          </w:p>
+        </w:tc>
+      </w:tr>
+      <w:tr>
+        <w:tc>
+          <w:tcPr>
+            <w:tcW w:w="10349" w:type="dxa"/>
+          </w:tcPr>
+          <w:p>
+            <w:pPr>
+              <w:rPr>
+                <w:sz w:val="44"/>
+                <w:lang w:val="es-ES"/>
+              </w:rPr>
+            </w:pPr>
+          </w:p>
+        </w:tc>
+      </w:tr>
+    </w:tbl>
     <w:p>
       <w:pPr>
         <w:ind w:left="2832"/>
@@ -220,7 +476,6 @@
         <w:rPr>
           <w:noProof/>
           <w:sz w:val="44"/>
-          <w:lang w:val="es-ES"/>
         </w:rPr>
         <mc:AlternateContent>
           <mc:Choice Requires="wps">
@@ -228,10 +483,10 @@
               <wp:anchor distT="45720" distB="45720" distL="114300" distR="114300" simplePos="0" relativeHeight="251667456" behindDoc="0" locked="0" layoutInCell="1" allowOverlap="1">
                 <wp:simplePos x="0" y="0"/>
                 <wp:positionH relativeFrom="column">
-                  <wp:posOffset>3784600</wp:posOffset>
+                  <wp:posOffset>372322</wp:posOffset>
                 </wp:positionH>
                 <wp:positionV relativeFrom="paragraph">
-                  <wp:posOffset>2260600</wp:posOffset>
+                  <wp:posOffset>2396066</wp:posOffset>
                 </wp:positionV>
                 <wp:extent cx="4699000" cy="1404620"/>
                 <wp:effectExtent l="0" t="0" r="0" b="0"/>
@@ -290,93 +545,6 @@
                                 </w14:textFill>
                               </w:rPr>
                             </w:pPr>
-                            <w:hyperlink r:id="rId4" w:history="1">
-                              <w:proofErr w:type="spellStart"/>
-                              <w:r>
-                                <w:rPr>
-                                  <w:rStyle w:val="Hipervnculo"/>
-                                  <w:b/>
-                                  <w:outline/>
-                                  <w:color w:val="32C7A9" w:themeColor="accent5"/>
-                                  <w:sz w:val="40"/>
-                                  <w14:shadow w14:blurRad="38100" w14:dist="22860" w14:dir="5400000" w14:sx="100000" w14:sy="100000" w14:kx="0" w14:ky="0" w14:algn="tl">
-                                    <w14:srgbClr w14:val="000000">
-                                      <w14:alpha w14:val="70000"/>
-                                    </w14:srgbClr>
-                                  </w14:shadow>
-                                  <w14:textOutline w14:w="10160" w14:cap="flat" w14:cmpd="sng" w14:algn="ctr">
-                                    <w14:solidFill>
-                                      <w14:schemeClr w14:val="accent5"/>
-                                    </w14:solidFill>
-                                    <w14:prstDash w14:val="solid"/>
-                                    <w14:round/>
-                                  </w14:textOutline>
-                                  <w14:textFill>
-                                    <w14:solidFill>
-                                      <w14:srgbClr w14:val="FFFFFF"/>
-                                    </w14:solidFill>
-                                  </w14:textFill>
-                                </w:rPr>
-                                <w:t>Linkedin</w:t>
-                              </w:r>
-                              <w:proofErr w:type="spellEnd"/>
-                              <w:r>
-                                <w:rPr>
-                                  <w:rStyle w:val="Hipervnculo"/>
-                                  <w:b/>
-                                  <w:outline/>
-                                  <w:color w:val="32C7A9" w:themeColor="accent5"/>
-                                  <w:sz w:val="40"/>
-                                  <w14:shadow w14:blurRad="38100" w14:dist="22860" w14:dir="5400000" w14:sx="100000" w14:sy="100000" w14:kx="0" w14:ky="0" w14:algn="tl">
-                                    <w14:srgbClr w14:val="000000">
-                                      <w14:alpha w14:val="70000"/>
-                                    </w14:srgbClr>
-                                  </w14:shadow>
-                                  <w14:textOutline w14:w="10160" w14:cap="flat" w14:cmpd="sng" w14:algn="ctr">
-                                    <w14:solidFill>
-                                      <w14:schemeClr w14:val="accent5"/>
-                                    </w14:solidFill>
-                                    <w14:prstDash w14:val="solid"/>
-                                    <w14:round/>
-                                  </w14:textOutline>
-                                  <w14:textFill>
-                                    <w14:solidFill>
-                                      <w14:srgbClr w14:val="FFFFFF"/>
-                                    </w14:solidFill>
-                                  </w14:textFill>
-                                </w:rPr>
-                                <w:t xml:space="preserve"> scraping and </w:t>
-                              </w:r>
-                              <w:proofErr w:type="spellStart"/>
-                              <w:r>
-                                <w:rPr>
-                                  <w:rStyle w:val="Hipervnculo"/>
-                                  <w:b/>
-                                  <w:outline/>
-                                  <w:color w:val="32C7A9" w:themeColor="accent5"/>
-                                  <w:sz w:val="40"/>
-                                  <w14:shadow w14:blurRad="38100" w14:dist="22860" w14:dir="5400000" w14:sx="100000" w14:sy="100000" w14:kx="0" w14:ky="0" w14:algn="tl">
-                                    <w14:srgbClr w14:val="000000">
-                                      <w14:alpha w14:val="70000"/>
-                                    </w14:srgbClr>
-                                  </w14:shadow>
-                                  <w14:textOutline w14:w="10160" w14:cap="flat" w14:cmpd="sng" w14:algn="ctr">
-                                    <w14:solidFill>
-                                      <w14:schemeClr w14:val="accent5"/>
-                                    </w14:solidFill>
-                                    <w14:prstDash w14:val="solid"/>
-                                    <w14:round/>
-                                  </w14:textOutline>
-                                  <w14:textFill>
-                                    <w14:solidFill>
-                                      <w14:srgbClr w14:val="FFFFFF"/>
-                                    </w14:solidFill>
-                                  </w14:textFill>
-                                </w:rPr>
-                                <w:t>datascience</w:t>
-                              </w:r>
-                              <w:proofErr w:type="spellEnd"/>
-                            </w:hyperlink>
                           </w:p>
                         </w:txbxContent>
                       </wps:txbx>
@@ -397,7 +565,7 @@
           </mc:Choice>
           <mc:Fallback>
             <w:pict>
-              <v:shape id="_x0000_s1027" type="#_x0000_t202" style="position:absolute;left:0;text-align:left;margin-left:298pt;margin-top:178pt;width:370pt;height:110.6pt;z-index:251667456;visibility:visible;mso-wrap-style:square;mso-width-percent:0;mso-height-percent:200;mso-wrap-distance-left:9pt;mso-wrap-distance-top:3.6pt;mso-wrap-distance-right:9pt;mso-wrap-distance-bottom:3.6pt;mso-position-horizontal:absolute;mso-position-horizontal-relative:text;mso-position-vertical:absolute;mso-position-vertical-relative:text;mso-width-percent:0;mso-height-percent:200;mso-width-relative:margin;mso-height-relative:margin;v-text-anchor:top" o:gfxdata="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" filled="f" stroked="f">
+              <v:shape id="_x0000_s1027" type="#_x0000_t202" style="position:absolute;left:0;text-align:left;margin-left:29.3pt;margin-top:188.65pt;width:370pt;height:110.6pt;z-index:251667456;visibility:visible;mso-wrap-style:square;mso-width-percent:0;mso-height-percent:200;mso-wrap-distance-left:9pt;mso-wrap-distance-top:3.6pt;mso-wrap-distance-right:9pt;mso-wrap-distance-bottom:3.6pt;mso-position-horizontal:absolute;mso-position-horizontal-relative:text;mso-position-vertical:absolute;mso-position-vertical-relative:text;mso-width-percent:0;mso-height-percent:200;mso-width-relative:margin;mso-height-relative:margin;v-text-anchor:top" o:gfxdata="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" filled="f" stroked="f">
                 <v:textbox style="mso-fit-shape-to-text:t">
                   <w:txbxContent>
                     <w:p>
@@ -426,93 +594,6 @@
                           </w14:textFill>
                         </w:rPr>
                       </w:pPr>
-                      <w:hyperlink r:id="rId5" w:history="1">
-                        <w:proofErr w:type="spellStart"/>
-                        <w:r>
-                          <w:rPr>
-                            <w:rStyle w:val="Hipervnculo"/>
-                            <w:b/>
-                            <w:outline/>
-                            <w:color w:val="32C7A9" w:themeColor="accent5"/>
-                            <w:sz w:val="40"/>
-                            <w14:shadow w14:blurRad="38100" w14:dist="22860" w14:dir="5400000" w14:sx="100000" w14:sy="100000" w14:kx="0" w14:ky="0" w14:algn="tl">
-                              <w14:srgbClr w14:val="000000">
-                                <w14:alpha w14:val="70000"/>
-                              </w14:srgbClr>
-                            </w14:shadow>
-                            <w14:textOutline w14:w="10160" w14:cap="flat" w14:cmpd="sng" w14:algn="ctr">
-                              <w14:solidFill>
-                                <w14:schemeClr w14:val="accent5"/>
-                              </w14:solidFill>
-                              <w14:prstDash w14:val="solid"/>
-                              <w14:round/>
-                            </w14:textOutline>
-                            <w14:textFill>
-                              <w14:solidFill>
-                                <w14:srgbClr w14:val="FFFFFF"/>
-                              </w14:solidFill>
-                            </w14:textFill>
-                          </w:rPr>
-                          <w:t>Linkedin</w:t>
-                        </w:r>
-                        <w:proofErr w:type="spellEnd"/>
-                        <w:r>
-                          <w:rPr>
-                            <w:rStyle w:val="Hipervnculo"/>
-                            <w:b/>
-                            <w:outline/>
-                            <w:color w:val="32C7A9" w:themeColor="accent5"/>
-                            <w:sz w:val="40"/>
-                            <w14:shadow w14:blurRad="38100" w14:dist="22860" w14:dir="5400000" w14:sx="100000" w14:sy="100000" w14:kx="0" w14:ky="0" w14:algn="tl">
-                              <w14:srgbClr w14:val="000000">
-                                <w14:alpha w14:val="70000"/>
-                              </w14:srgbClr>
-                            </w14:shadow>
-                            <w14:textOutline w14:w="10160" w14:cap="flat" w14:cmpd="sng" w14:algn="ctr">
-                              <w14:solidFill>
-                                <w14:schemeClr w14:val="accent5"/>
-                              </w14:solidFill>
-                              <w14:prstDash w14:val="solid"/>
-                              <w14:round/>
-                            </w14:textOutline>
-                            <w14:textFill>
-                              <w14:solidFill>
-                                <w14:srgbClr w14:val="FFFFFF"/>
-                              </w14:solidFill>
-                            </w14:textFill>
-                          </w:rPr>
-                          <w:t xml:space="preserve"> scraping and </w:t>
-                        </w:r>
-                        <w:proofErr w:type="spellStart"/>
-                        <w:r>
-                          <w:rPr>
-                            <w:rStyle w:val="Hipervnculo"/>
-                            <w:b/>
-                            <w:outline/>
-                            <w:color w:val="32C7A9" w:themeColor="accent5"/>
-                            <w:sz w:val="40"/>
-                            <w14:shadow w14:blurRad="38100" w14:dist="22860" w14:dir="5400000" w14:sx="100000" w14:sy="100000" w14:kx="0" w14:ky="0" w14:algn="tl">
-                              <w14:srgbClr w14:val="000000">
-                                <w14:alpha w14:val="70000"/>
-                              </w14:srgbClr>
-                            </w14:shadow>
-                            <w14:textOutline w14:w="10160" w14:cap="flat" w14:cmpd="sng" w14:algn="ctr">
-                              <w14:solidFill>
-                                <w14:schemeClr w14:val="accent5"/>
-                              </w14:solidFill>
-                              <w14:prstDash w14:val="solid"/>
-                              <w14:round/>
-                            </w14:textOutline>
-                            <w14:textFill>
-                              <w14:solidFill>
-                                <w14:srgbClr w14:val="FFFFFF"/>
-                              </w14:solidFill>
-                            </w14:textFill>
-                          </w:rPr>
-                          <w:t>datascience</w:t>
-                        </w:r>
-                        <w:proofErr w:type="spellEnd"/>
-                      </w:hyperlink>
                     </w:p>
                   </w:txbxContent>
                 </v:textbox>
@@ -532,10 +613,10 @@
               <wp:anchor distT="45720" distB="45720" distL="114300" distR="114300" simplePos="0" relativeHeight="251665408" behindDoc="0" locked="0" layoutInCell="1" allowOverlap="1">
                 <wp:simplePos x="0" y="0"/>
                 <wp:positionH relativeFrom="column">
-                  <wp:posOffset>3454400</wp:posOffset>
+                  <wp:posOffset>186266</wp:posOffset>
                 </wp:positionH>
                 <wp:positionV relativeFrom="paragraph">
-                  <wp:posOffset>1524423</wp:posOffset>
+                  <wp:posOffset>1236133</wp:posOffset>
                 </wp:positionV>
                 <wp:extent cx="4885267" cy="1404620"/>
                 <wp:effectExtent l="0" t="0" r="0" b="0"/>
@@ -595,170 +676,6 @@
                                 </w14:textFill>
                               </w:rPr>
                             </w:pPr>
-                            <w:r>
-                              <w:rPr>
-                                <w:rStyle w:val="Hipervnculo"/>
-                                <w:b/>
-                                <w:outline/>
-                                <w:color w:val="32C7A9" w:themeColor="accent5"/>
-                                <w:sz w:val="40"/>
-                                <w14:shadow w14:blurRad="38100" w14:dist="22860" w14:dir="5400000" w14:sx="100000" w14:sy="100000" w14:kx="0" w14:ky="0" w14:algn="tl">
-                                  <w14:srgbClr w14:val="000000">
-                                    <w14:alpha w14:val="70000"/>
-                                  </w14:srgbClr>
-                                </w14:shadow>
-                                <w14:textOutline w14:w="10160" w14:cap="flat" w14:cmpd="sng" w14:algn="ctr">
-                                  <w14:solidFill>
-                                    <w14:schemeClr w14:val="accent5"/>
-                                  </w14:solidFill>
-                                  <w14:prstDash w14:val="solid"/>
-                                  <w14:round/>
-                                </w14:textOutline>
-                                <w14:textFill>
-                                  <w14:solidFill>
-                                    <w14:srgbClr w14:val="FFFFFF"/>
-                                  </w14:solidFill>
-                                </w14:textFill>
-                              </w:rPr>
-                              <w:fldChar w:fldCharType="begin"/>
-                            </w:r>
-                            <w:r>
-                              <w:rPr>
-                                <w:rStyle w:val="Hipervnculo"/>
-                                <w:b/>
-                                <w:outline/>
-                                <w:color w:val="32C7A9" w:themeColor="accent5"/>
-                                <w:sz w:val="40"/>
-                                <w14:shadow w14:blurRad="38100" w14:dist="22860" w14:dir="5400000" w14:sx="100000" w14:sy="100000" w14:kx="0" w14:ky="0" w14:algn="tl">
-                                  <w14:srgbClr w14:val="000000">
-                                    <w14:alpha w14:val="70000"/>
-                                  </w14:srgbClr>
-                                </w14:shadow>
-                                <w14:textOutline w14:w="10160" w14:cap="flat" w14:cmpd="sng" w14:algn="ctr">
-                                  <w14:solidFill>
-                                    <w14:schemeClr w14:val="accent5"/>
-                                  </w14:solidFill>
-                                  <w14:prstDash w14:val="solid"/>
-                                  <w14:round/>
-                                </w14:textOutline>
-                                <w14:textFill>
-                                  <w14:solidFill>
-                                    <w14:srgbClr w14:val="FFFFFF"/>
-                                  </w14:solidFill>
-                                </w14:textFill>
-                              </w:rPr>
-                              <w:instrText xml:space="preserve"> HYPERLINK "https://github.com/RSPdatascience/GPX-datascience.git" </w:instrText>
-                            </w:r>
-                            <w:r>
-                              <w:rPr>
-                                <w:rStyle w:val="Hipervnculo"/>
-                                <w:b/>
-                                <w:outline/>
-                                <w:color w:val="32C7A9" w:themeColor="accent5"/>
-                                <w:sz w:val="40"/>
-                                <w14:shadow w14:blurRad="38100" w14:dist="22860" w14:dir="5400000" w14:sx="100000" w14:sy="100000" w14:kx="0" w14:ky="0" w14:algn="tl">
-                                  <w14:srgbClr w14:val="000000">
-                                    <w14:alpha w14:val="70000"/>
-                                  </w14:srgbClr>
-                                </w14:shadow>
-                                <w14:textOutline w14:w="10160" w14:cap="flat" w14:cmpd="sng" w14:algn="ctr">
-                                  <w14:solidFill>
-                                    <w14:schemeClr w14:val="accent5"/>
-                                  </w14:solidFill>
-                                  <w14:prstDash w14:val="solid"/>
-                                  <w14:round/>
-                                </w14:textOutline>
-                                <w14:textFill>
-                                  <w14:solidFill>
-                                    <w14:srgbClr w14:val="FFFFFF"/>
-                                  </w14:solidFill>
-                                </w14:textFill>
-                              </w:rPr>
-                              <w:fldChar w:fldCharType="separate"/>
-                            </w:r>
-                            <w:proofErr w:type="spellStart"/>
-                            <w:r>
-                              <w:rPr>
-                                <w:rStyle w:val="Hipervnculo"/>
-                                <w:b/>
-                                <w:outline/>
-                                <w:color w:val="32C7A9" w:themeColor="accent5"/>
-                                <w:sz w:val="40"/>
-                                <w14:shadow w14:blurRad="38100" w14:dist="22860" w14:dir="5400000" w14:sx="100000" w14:sy="100000" w14:kx="0" w14:ky="0" w14:algn="tl">
-                                  <w14:srgbClr w14:val="000000">
-                                    <w14:alpha w14:val="70000"/>
-                                  </w14:srgbClr>
-                                </w14:shadow>
-                                <w14:textOutline w14:w="10160" w14:cap="flat" w14:cmpd="sng" w14:algn="ctr">
-                                  <w14:solidFill>
-                                    <w14:schemeClr w14:val="accent5"/>
-                                  </w14:solidFill>
-                                  <w14:prstDash w14:val="solid"/>
-                                  <w14:round/>
-                                </w14:textOutline>
-                                <w14:textFill>
-                                  <w14:solidFill>
-                                    <w14:srgbClr w14:val="FFFFFF"/>
-                                  </w14:solidFill>
-                                </w14:textFill>
-                              </w:rPr>
-                              <w:t>Datascience</w:t>
-                            </w:r>
-                            <w:proofErr w:type="spellEnd"/>
-                            <w:r>
-                              <w:rPr>
-                                <w:rStyle w:val="Hipervnculo"/>
-                                <w:b/>
-                                <w:outline/>
-                                <w:color w:val="32C7A9" w:themeColor="accent5"/>
-                                <w:sz w:val="40"/>
-                                <w14:shadow w14:blurRad="38100" w14:dist="22860" w14:dir="5400000" w14:sx="100000" w14:sy="100000" w14:kx="0" w14:ky="0" w14:algn="tl">
-                                  <w14:srgbClr w14:val="000000">
-                                    <w14:alpha w14:val="70000"/>
-                                  </w14:srgbClr>
-                                </w14:shadow>
-                                <w14:textOutline w14:w="10160" w14:cap="flat" w14:cmpd="sng" w14:algn="ctr">
-                                  <w14:solidFill>
-                                    <w14:schemeClr w14:val="accent5"/>
-                                  </w14:solidFill>
-                                  <w14:prstDash w14:val="solid"/>
-                                  <w14:round/>
-                                </w14:textOutline>
-                                <w14:textFill>
-                                  <w14:solidFill>
-                                    <w14:srgbClr w14:val="FFFFFF"/>
-                                  </w14:solidFill>
-                                </w14:textFill>
-                              </w:rPr>
-                              <w:t xml:space="preserve"> with GPX files</w:t>
-                            </w:r>
-                            <w:r>
-                              <w:rPr>
-                                <w:rStyle w:val="Hipervnculo"/>
-                                <w:b/>
-                                <w:outline/>
-                                <w:color w:val="32C7A9" w:themeColor="accent5"/>
-                                <w:sz w:val="40"/>
-                                <w14:shadow w14:blurRad="38100" w14:dist="22860" w14:dir="5400000" w14:sx="100000" w14:sy="100000" w14:kx="0" w14:ky="0" w14:algn="tl">
-                                  <w14:srgbClr w14:val="000000">
-                                    <w14:alpha w14:val="70000"/>
-                                  </w14:srgbClr>
-                                </w14:shadow>
-                                <w14:textOutline w14:w="10160" w14:cap="flat" w14:cmpd="sng" w14:algn="ctr">
-                                  <w14:solidFill>
-                                    <w14:schemeClr w14:val="accent5"/>
-                                  </w14:solidFill>
-                                  <w14:prstDash w14:val="solid"/>
-                                  <w14:round/>
-                                </w14:textOutline>
-                                <w14:textFill>
-                                  <w14:solidFill>
-                                    <w14:srgbClr w14:val="FFFFFF"/>
-                                  </w14:solidFill>
-                                </w14:textFill>
-                              </w:rPr>
-                              <w:fldChar w:fldCharType="end"/>
-                            </w:r>
                           </w:p>
                         </w:txbxContent>
                       </wps:txbx>
@@ -779,7 +696,7 @@
           </mc:Choice>
           <mc:Fallback>
             <w:pict>
-              <v:shape id="_x0000_s1028" type="#_x0000_t202" style="position:absolute;left:0;text-align:left;margin-left:272pt;margin-top:120.05pt;width:384.65pt;height:110.6pt;z-index:251665408;visibility:visible;mso-wrap-style:square;mso-width-percent:0;mso-height-percent:200;mso-wrap-distance-left:9pt;mso-wrap-distance-top:3.6pt;mso-wrap-distance-right:9pt;mso-wrap-distance-bottom:3.6pt;mso-position-horizontal:absolute;mso-position-horizontal-relative:text;mso-position-vertical:absolute;mso-position-vertical-relative:text;mso-width-percent:0;mso-height-percent:200;mso-width-relative:margin;mso-height-relative:margin;v-text-anchor:top" o:gfxdata="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" filled="f" stroked="f">
+              <v:shape id="_x0000_s1028" type="#_x0000_t202" style="position:absolute;left:0;text-align:left;margin-left:14.65pt;margin-top:97.35pt;width:384.65pt;height:110.6pt;z-index:251665408;visibility:visible;mso-wrap-style:square;mso-width-percent:0;mso-height-percent:200;mso-wrap-distance-left:9pt;mso-wrap-distance-top:3.6pt;mso-wrap-distance-right:9pt;mso-wrap-distance-bottom:3.6pt;mso-position-horizontal:absolute;mso-position-horizontal-relative:text;mso-position-vertical:absolute;mso-position-vertical-relative:text;mso-width-percent:0;mso-height-percent:200;mso-width-relative:margin;mso-height-relative:margin;v-text-anchor:top" o:gfxdata="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" filled="f" stroked="f">
                 <v:textbox style="mso-fit-shape-to-text:t">
                   <w:txbxContent>
                     <w:p>
@@ -809,170 +726,6 @@
                           </w14:textFill>
                         </w:rPr>
                       </w:pPr>
-                      <w:r>
-                        <w:rPr>
-                          <w:rStyle w:val="Hipervnculo"/>
-                          <w:b/>
-                          <w:outline/>
-                          <w:color w:val="32C7A9" w:themeColor="accent5"/>
-                          <w:sz w:val="40"/>
-                          <w14:shadow w14:blurRad="38100" w14:dist="22860" w14:dir="5400000" w14:sx="100000" w14:sy="100000" w14:kx="0" w14:ky="0" w14:algn="tl">
-                            <w14:srgbClr w14:val="000000">
-                              <w14:alpha w14:val="70000"/>
-                            </w14:srgbClr>
-                          </w14:shadow>
-                          <w14:textOutline w14:w="10160" w14:cap="flat" w14:cmpd="sng" w14:algn="ctr">
-                            <w14:solidFill>
-                              <w14:schemeClr w14:val="accent5"/>
-                            </w14:solidFill>
-                            <w14:prstDash w14:val="solid"/>
-                            <w14:round/>
-                          </w14:textOutline>
-                          <w14:textFill>
-                            <w14:solidFill>
-                              <w14:srgbClr w14:val="FFFFFF"/>
-                            </w14:solidFill>
-                          </w14:textFill>
-                        </w:rPr>
-                        <w:fldChar w:fldCharType="begin"/>
-                      </w:r>
-                      <w:r>
-                        <w:rPr>
-                          <w:rStyle w:val="Hipervnculo"/>
-                          <w:b/>
-                          <w:outline/>
-                          <w:color w:val="32C7A9" w:themeColor="accent5"/>
-                          <w:sz w:val="40"/>
-                          <w14:shadow w14:blurRad="38100" w14:dist="22860" w14:dir="5400000" w14:sx="100000" w14:sy="100000" w14:kx="0" w14:ky="0" w14:algn="tl">
-                            <w14:srgbClr w14:val="000000">
-                              <w14:alpha w14:val="70000"/>
-                            </w14:srgbClr>
-                          </w14:shadow>
-                          <w14:textOutline w14:w="10160" w14:cap="flat" w14:cmpd="sng" w14:algn="ctr">
-                            <w14:solidFill>
-                              <w14:schemeClr w14:val="accent5"/>
-                            </w14:solidFill>
-                            <w14:prstDash w14:val="solid"/>
-                            <w14:round/>
-                          </w14:textOutline>
-                          <w14:textFill>
-                            <w14:solidFill>
-                              <w14:srgbClr w14:val="FFFFFF"/>
-                            </w14:solidFill>
-                          </w14:textFill>
-                        </w:rPr>
-                        <w:instrText xml:space="preserve"> HYPERLINK "https://github.com/RSPdatascience/GPX-datascience.git" </w:instrText>
-                      </w:r>
-                      <w:r>
-                        <w:rPr>
-                          <w:rStyle w:val="Hipervnculo"/>
-                          <w:b/>
-                          <w:outline/>
-                          <w:color w:val="32C7A9" w:themeColor="accent5"/>
-                          <w:sz w:val="40"/>
-                          <w14:shadow w14:blurRad="38100" w14:dist="22860" w14:dir="5400000" w14:sx="100000" w14:sy="100000" w14:kx="0" w14:ky="0" w14:algn="tl">
-                            <w14:srgbClr w14:val="000000">
-                              <w14:alpha w14:val="70000"/>
-                            </w14:srgbClr>
-                          </w14:shadow>
-                          <w14:textOutline w14:w="10160" w14:cap="flat" w14:cmpd="sng" w14:algn="ctr">
-                            <w14:solidFill>
-                              <w14:schemeClr w14:val="accent5"/>
-                            </w14:solidFill>
-                            <w14:prstDash w14:val="solid"/>
-                            <w14:round/>
-                          </w14:textOutline>
-                          <w14:textFill>
-                            <w14:solidFill>
-                              <w14:srgbClr w14:val="FFFFFF"/>
-                            </w14:solidFill>
-                          </w14:textFill>
-                        </w:rPr>
-                        <w:fldChar w:fldCharType="separate"/>
-                      </w:r>
-                      <w:proofErr w:type="spellStart"/>
-                      <w:r>
-                        <w:rPr>
-                          <w:rStyle w:val="Hipervnculo"/>
-                          <w:b/>
-                          <w:outline/>
-                          <w:color w:val="32C7A9" w:themeColor="accent5"/>
-                          <w:sz w:val="40"/>
-                          <w14:shadow w14:blurRad="38100" w14:dist="22860" w14:dir="5400000" w14:sx="100000" w14:sy="100000" w14:kx="0" w14:ky="0" w14:algn="tl">
-                            <w14:srgbClr w14:val="000000">
-                              <w14:alpha w14:val="70000"/>
-                            </w14:srgbClr>
-                          </w14:shadow>
-                          <w14:textOutline w14:w="10160" w14:cap="flat" w14:cmpd="sng" w14:algn="ctr">
-                            <w14:solidFill>
-                              <w14:schemeClr w14:val="accent5"/>
-                            </w14:solidFill>
-                            <w14:prstDash w14:val="solid"/>
-                            <w14:round/>
-                          </w14:textOutline>
-                          <w14:textFill>
-                            <w14:solidFill>
-                              <w14:srgbClr w14:val="FFFFFF"/>
-                            </w14:solidFill>
-                          </w14:textFill>
-                        </w:rPr>
-                        <w:t>Datascience</w:t>
-                      </w:r>
-                      <w:proofErr w:type="spellEnd"/>
-                      <w:r>
-                        <w:rPr>
-                          <w:rStyle w:val="Hipervnculo"/>
-                          <w:b/>
-                          <w:outline/>
-                          <w:color w:val="32C7A9" w:themeColor="accent5"/>
-                          <w:sz w:val="40"/>
-                          <w14:shadow w14:blurRad="38100" w14:dist="22860" w14:dir="5400000" w14:sx="100000" w14:sy="100000" w14:kx="0" w14:ky="0" w14:algn="tl">
-                            <w14:srgbClr w14:val="000000">
-                              <w14:alpha w14:val="70000"/>
-                            </w14:srgbClr>
-                          </w14:shadow>
-                          <w14:textOutline w14:w="10160" w14:cap="flat" w14:cmpd="sng" w14:algn="ctr">
-                            <w14:solidFill>
-                              <w14:schemeClr w14:val="accent5"/>
-                            </w14:solidFill>
-                            <w14:prstDash w14:val="solid"/>
-                            <w14:round/>
-                          </w14:textOutline>
-                          <w14:textFill>
-                            <w14:solidFill>
-                              <w14:srgbClr w14:val="FFFFFF"/>
-                            </w14:solidFill>
-                          </w14:textFill>
-                        </w:rPr>
-                        <w:t xml:space="preserve"> with GPX files</w:t>
-                      </w:r>
-                      <w:r>
-                        <w:rPr>
-                          <w:rStyle w:val="Hipervnculo"/>
-                          <w:b/>
-                          <w:outline/>
-                          <w:color w:val="32C7A9" w:themeColor="accent5"/>
-                          <w:sz w:val="40"/>
-                          <w14:shadow w14:blurRad="38100" w14:dist="22860" w14:dir="5400000" w14:sx="100000" w14:sy="100000" w14:kx="0" w14:ky="0" w14:algn="tl">
-                            <w14:srgbClr w14:val="000000">
-                              <w14:alpha w14:val="70000"/>
-                            </w14:srgbClr>
-                          </w14:shadow>
-                          <w14:textOutline w14:w="10160" w14:cap="flat" w14:cmpd="sng" w14:algn="ctr">
-                            <w14:solidFill>
-                              <w14:schemeClr w14:val="accent5"/>
-                            </w14:solidFill>
-                            <w14:prstDash w14:val="solid"/>
-                            <w14:round/>
-                          </w14:textOutline>
-                          <w14:textFill>
-                            <w14:solidFill>
-                              <w14:srgbClr w14:val="FFFFFF"/>
-                            </w14:solidFill>
-                          </w14:textFill>
-                        </w:rPr>
-                        <w:fldChar w:fldCharType="end"/>
-                      </w:r>
                     </w:p>
                   </w:txbxContent>
                 </v:textbox>
@@ -1439,6 +1192,25 @@
       <w:u w:val="single"/>
     </w:rPr>
   </w:style>
+  <w:style w:type="table" w:styleId="Tablaconcuadrcula">
+    <w:name w:val="Table Grid"/>
+    <w:basedOn w:val="Tablanormal"/>
+    <w:uiPriority w:val="39"/>
+    <w:rsid w:val="00F713F6"/>
+    <w:pPr>
+      <w:spacing w:after="0" w:line="240" w:lineRule="auto"/>
+    </w:pPr>
+    <w:tblPr>
+      <w:tblBorders>
+        <w:top w:val="single" w:sz="4" w:space="0" w:color="auto"/>
+        <w:left w:val="single" w:sz="4" w:space="0" w:color="auto"/>
+        <w:bottom w:val="single" w:sz="4" w:space="0" w:color="auto"/>
+        <w:right w:val="single" w:sz="4" w:space="0" w:color="auto"/>
+        <w:insideH w:val="single" w:sz="4" w:space="0" w:color="auto"/>
+        <w:insideV w:val="single" w:sz="4" w:space="0" w:color="auto"/>
+      </w:tblBorders>
+    </w:tblPr>
+  </w:style>
 </w:styles>
 </file>
 

</xml_diff>